<commit_message>
projeto final, com o banner e os novos codigos
</commit_message>
<xml_diff>
--- a/Documentação/Fab4 - Documento do Projeto - Copia.docx
+++ b/Documentação/Fab4 - Documento do Projeto - Copia.docx
@@ -1042,7 +1042,7 @@
                         </a:ln>
                         <a:extLst>
                           <a:ext uri="{91240B29-F687-4f45-9708-019B960494DF}">
-                            <a14:hiddenLine xmlns="" xmlns:mo="http://schemas.microsoft.com/office/mac/office/2008/main" xmlns:mv="urn:schemas-microsoft-com:mac:vml" xmlns:o="urn:schemas-microsoft-com:office:office" xmlns:v="urn:schemas-microsoft-com:vml" xmlns:w10="urn:schemas-microsoft-com:office:word" xmlns:w="http://schemas.openxmlformats.org/wordprocessingml/2006/main" xmlns:a14="http://schemas.microsoft.com/office/drawing/2010/main" w="9525">
+                            <a14:hiddenLine xmlns:a14="http://schemas.microsoft.com/office/drawing/2010/main" xmlns:w="http://schemas.openxmlformats.org/wordprocessingml/2006/main" xmlns:w10="urn:schemas-microsoft-com:office:word" xmlns:v="urn:schemas-microsoft-com:vml" xmlns:o="urn:schemas-microsoft-com:office:office" xmlns:mv="urn:schemas-microsoft-com:mac:vml" xmlns:mo="http://schemas.microsoft.com/office/mac/office/2008/main" xmlns="" w="9525">
                               <a:solidFill>
                                 <a:srgbClr val="000000"/>
                               </a:solidFill>
@@ -2641,7 +2641,7 @@
               <w:rPr>
                 <w:webHidden/>
               </w:rPr>
-              <w:t>13</w:t>
+              <w:t>14</w:t>
             </w:r>
             <w:r>
               <w:rPr>
@@ -2704,7 +2704,7 @@
               <w:rPr>
                 <w:webHidden/>
               </w:rPr>
-              <w:t>14</w:t>
+              <w:t>15</w:t>
             </w:r>
             <w:r>
               <w:rPr>
@@ -4926,23 +4926,22 @@
       <w:r>
         <w:rPr>
           <w:rFonts w:ascii="Arial" w:hAnsi="Arial" w:cs="Arial"/>
-          <w:noProof/>
           <w:sz w:val="24"/>
           <w:szCs w:val="24"/>
         </w:rPr>
         <w:drawing>
-          <wp:anchor distT="0" distB="0" distL="114300" distR="114300" simplePos="0" relativeHeight="251667456" behindDoc="1" locked="0" layoutInCell="1" allowOverlap="1" wp14:anchorId="100311DC" wp14:editId="7ACDFDD1">
+          <wp:anchor distT="0" distB="0" distL="114300" distR="114300" simplePos="0" relativeHeight="251670528" behindDoc="0" locked="0" layoutInCell="1" allowOverlap="1" wp14:anchorId="5C8138FE" wp14:editId="2B4C5581">
             <wp:simplePos x="0" y="0"/>
             <wp:positionH relativeFrom="margin">
               <wp:align>right</wp:align>
             </wp:positionH>
             <wp:positionV relativeFrom="paragraph">
-              <wp:posOffset>523240</wp:posOffset>
+              <wp:posOffset>572135</wp:posOffset>
             </wp:positionV>
-            <wp:extent cx="5760720" cy="2910840"/>
+            <wp:extent cx="5760085" cy="2625090"/>
             <wp:effectExtent l="0" t="0" r="0" b="3810"/>
-            <wp:wrapTopAndBottom/>
-            <wp:docPr id="1589703721" name="Imagem 1" descr="Interface gráfica do usuário, Aplicativo&#10;&#10;Descrição gerada automaticamente"/>
+            <wp:wrapSquare wrapText="bothSides"/>
+            <wp:docPr id="1357993689" name="Imagem 1" descr="Interface gráfica do usuário, Aplicativo&#10;&#10;Descrição gerada automaticamente"/>
             <wp:cNvGraphicFramePr>
               <a:graphicFrameLocks xmlns:a="http://schemas.openxmlformats.org/drawingml/2006/main" noChangeAspect="1"/>
             </wp:cNvGraphicFramePr>
@@ -4950,7 +4949,7 @@
               <a:graphicData uri="http://schemas.openxmlformats.org/drawingml/2006/picture">
                 <pic:pic xmlns:pic="http://schemas.openxmlformats.org/drawingml/2006/picture">
                   <pic:nvPicPr>
-                    <pic:cNvPr id="1589703721" name="Imagem 1" descr="Interface gráfica do usuário, Aplicativo&#10;&#10;Descrição gerada automaticamente"/>
+                    <pic:cNvPr id="1357993689" name="Imagem 1" descr="Interface gráfica do usuário, Aplicativo&#10;&#10;Descrição gerada automaticamente"/>
                     <pic:cNvPicPr/>
                   </pic:nvPicPr>
                   <pic:blipFill>
@@ -4962,7 +4961,7 @@
                   <pic:spPr>
                     <a:xfrm>
                       <a:off x="0" y="0"/>
-                      <a:ext cx="5760720" cy="2910840"/>
+                      <a:ext cx="5760085" cy="2625090"/>
                     </a:xfrm>
                     <a:prstGeom prst="rect">
                       <a:avLst/>
@@ -4971,12 +4970,6 @@
                 </pic:pic>
               </a:graphicData>
             </a:graphic>
-            <wp14:sizeRelH relativeFrom="margin">
-              <wp14:pctWidth>0</wp14:pctWidth>
-            </wp14:sizeRelH>
-            <wp14:sizeRelV relativeFrom="margin">
-              <wp14:pctHeight>0</wp14:pctHeight>
-            </wp14:sizeRelV>
           </wp:anchor>
         </w:drawing>
       </w:r>
@@ -5038,17 +5031,36 @@
           <w:sz w:val="24"/>
           <w:szCs w:val="24"/>
         </w:rPr>
-        <w:t xml:space="preserve"> ODS. As cartas terão imagens e descrições relacionadas a cada objetivo, tornando o jogo informativo e envolvente. Os </w:t>
-      </w:r>
-      <w:r>
-        <w:rPr>
-          <w:rFonts w:ascii="Arial" w:hAnsi="Arial" w:cs="Arial"/>
-          <w:sz w:val="24"/>
-          <w:szCs w:val="24"/>
-        </w:rPr>
-        <w:lastRenderedPageBreak/>
-        <w:t xml:space="preserve">jogadores deverão combinar os pares de cartas correspondentes, exercitando a </w:t>
-      </w:r>
+        <w:t xml:space="preserve"> ODS. As cartas terão imagens e descrições relacionadas a cada objetivo, tornando o jogo informativo e envolvente. Os jogadores deverão combinar os pares de cartas correspondentes, exercitando a memória visual e a concentração.</w:t>
+      </w:r>
+      <w:r>
+        <w:rPr>
+          <w:rFonts w:ascii="Arial" w:hAnsi="Arial" w:cs="Arial"/>
+          <w:sz w:val="24"/>
+          <w:szCs w:val="24"/>
+        </w:rPr>
+        <w:t xml:space="preserve"> </w:t>
+      </w:r>
+    </w:p>
+    <w:p>
+      <w:pPr>
+        <w:ind w:firstLine="708"/>
+        <w:rPr>
+          <w:rFonts w:ascii="Arial" w:hAnsi="Arial" w:cs="Arial"/>
+          <w:sz w:val="24"/>
+          <w:szCs w:val="24"/>
+        </w:rPr>
+      </w:pPr>
+    </w:p>
+    <w:p>
+      <w:pPr>
+        <w:ind w:firstLine="708"/>
+        <w:rPr>
+          <w:rFonts w:ascii="Arial" w:hAnsi="Arial" w:cs="Arial"/>
+          <w:sz w:val="24"/>
+          <w:szCs w:val="24"/>
+        </w:rPr>
+      </w:pPr>
       <w:r>
         <w:rPr>
           <w:rFonts w:ascii="Arial" w:hAnsi="Arial" w:cs="Arial"/>
@@ -5056,18 +5068,18 @@
           <w:szCs w:val="24"/>
         </w:rPr>
         <w:drawing>
-          <wp:anchor distT="0" distB="0" distL="114300" distR="114300" simplePos="0" relativeHeight="251669504" behindDoc="0" locked="0" layoutInCell="1" allowOverlap="1" wp14:anchorId="6020B71F" wp14:editId="641274FF">
+          <wp:anchor distT="0" distB="0" distL="114300" distR="114300" simplePos="0" relativeHeight="251671552" behindDoc="0" locked="0" layoutInCell="1" allowOverlap="1" wp14:anchorId="48014725" wp14:editId="59BE0E33">
             <wp:simplePos x="0" y="0"/>
             <wp:positionH relativeFrom="margin">
               <wp:align>right</wp:align>
             </wp:positionH>
             <wp:positionV relativeFrom="paragraph">
-              <wp:posOffset>3148965</wp:posOffset>
+              <wp:posOffset>0</wp:posOffset>
             </wp:positionV>
-            <wp:extent cx="5760085" cy="3271520"/>
-            <wp:effectExtent l="0" t="0" r="0" b="5080"/>
-            <wp:wrapTopAndBottom/>
-            <wp:docPr id="1768453575" name="Imagem 1" descr="Interface gráfica do usuário&#10;&#10;Descrição gerada automaticamente"/>
+            <wp:extent cx="5760085" cy="2855595"/>
+            <wp:effectExtent l="0" t="0" r="0" b="1905"/>
+            <wp:wrapSquare wrapText="bothSides"/>
+            <wp:docPr id="118238383" name="Imagem 1" descr="Uma imagem contendo Interface gráfica do usuário&#10;&#10;Descrição gerada automaticamente"/>
             <wp:cNvGraphicFramePr>
               <a:graphicFrameLocks xmlns:a="http://schemas.openxmlformats.org/drawingml/2006/main" noChangeAspect="1"/>
             </wp:cNvGraphicFramePr>
@@ -5075,7 +5087,7 @@
               <a:graphicData uri="http://schemas.openxmlformats.org/drawingml/2006/picture">
                 <pic:pic xmlns:pic="http://schemas.openxmlformats.org/drawingml/2006/picture">
                   <pic:nvPicPr>
-                    <pic:cNvPr id="1768453575" name="Imagem 1" descr="Interface gráfica do usuário&#10;&#10;Descrição gerada automaticamente"/>
+                    <pic:cNvPr id="118238383" name="Imagem 1" descr="Uma imagem contendo Interface gráfica do usuário&#10;&#10;Descrição gerada automaticamente"/>
                     <pic:cNvPicPr/>
                   </pic:nvPicPr>
                   <pic:blipFill>
@@ -5087,7 +5099,7 @@
                   <pic:spPr>
                     <a:xfrm>
                       <a:off x="0" y="0"/>
-                      <a:ext cx="5760085" cy="3271520"/>
+                      <a:ext cx="5760085" cy="2855595"/>
                     </a:xfrm>
                     <a:prstGeom prst="rect">
                       <a:avLst/>
@@ -5099,26 +5111,35 @@
           </wp:anchor>
         </w:drawing>
       </w:r>
-      <w:r>
-        <w:rPr>
-          <w:rFonts w:ascii="Arial" w:hAnsi="Arial" w:cs="Arial"/>
-          <w:noProof/>
+    </w:p>
+    <w:p>
+      <w:pPr>
+        <w:ind w:firstLine="708"/>
+        <w:rPr>
+          <w:rFonts w:ascii="Arial" w:hAnsi="Arial" w:cs="Arial"/>
+          <w:sz w:val="24"/>
+          <w:szCs w:val="24"/>
+        </w:rPr>
+      </w:pPr>
+      <w:r>
+        <w:rPr>
+          <w:rFonts w:ascii="Arial" w:hAnsi="Arial" w:cs="Arial"/>
           <w:sz w:val="24"/>
           <w:szCs w:val="24"/>
         </w:rPr>
         <w:drawing>
-          <wp:anchor distT="0" distB="0" distL="114300" distR="114300" simplePos="0" relativeHeight="251668480" behindDoc="0" locked="0" layoutInCell="1" allowOverlap="1" wp14:anchorId="3D9079E8" wp14:editId="5CAEA92B">
+          <wp:anchor distT="0" distB="0" distL="114300" distR="114300" simplePos="0" relativeHeight="251672576" behindDoc="0" locked="0" layoutInCell="1" allowOverlap="1" wp14:anchorId="134912D7" wp14:editId="246542C1">
             <wp:simplePos x="0" y="0"/>
             <wp:positionH relativeFrom="margin">
               <wp:align>right</wp:align>
             </wp:positionH>
             <wp:positionV relativeFrom="paragraph">
-              <wp:posOffset>520065</wp:posOffset>
+              <wp:posOffset>716280</wp:posOffset>
             </wp:positionV>
-            <wp:extent cx="5760085" cy="2491105"/>
-            <wp:effectExtent l="0" t="0" r="0" b="4445"/>
-            <wp:wrapTopAndBottom/>
-            <wp:docPr id="85728962" name="Imagem 1" descr="Uma imagem contendo Texto&#10;&#10;Descrição gerada automaticamente"/>
+            <wp:extent cx="5760085" cy="2808605"/>
+            <wp:effectExtent l="0" t="0" r="0" b="0"/>
+            <wp:wrapSquare wrapText="bothSides"/>
+            <wp:docPr id="1721544156" name="Imagem 1" descr="Texto&#10;&#10;Descrição gerada automaticamente"/>
             <wp:cNvGraphicFramePr>
               <a:graphicFrameLocks xmlns:a="http://schemas.openxmlformats.org/drawingml/2006/main" noChangeAspect="1"/>
             </wp:cNvGraphicFramePr>
@@ -5126,7 +5147,7 @@
               <a:graphicData uri="http://schemas.openxmlformats.org/drawingml/2006/picture">
                 <pic:pic xmlns:pic="http://schemas.openxmlformats.org/drawingml/2006/picture">
                   <pic:nvPicPr>
-                    <pic:cNvPr id="85728962" name="Imagem 1" descr="Uma imagem contendo Texto&#10;&#10;Descrição gerada automaticamente"/>
+                    <pic:cNvPr id="1721544156" name="Imagem 1" descr="Texto&#10;&#10;Descrição gerada automaticamente"/>
                     <pic:cNvPicPr/>
                   </pic:nvPicPr>
                   <pic:blipFill>
@@ -5138,7 +5159,7 @@
                   <pic:spPr>
                     <a:xfrm>
                       <a:off x="0" y="0"/>
-                      <a:ext cx="5760085" cy="2491105"/>
+                      <a:ext cx="5760085" cy="2808605"/>
                     </a:xfrm>
                     <a:prstGeom prst="rect">
                       <a:avLst/>
@@ -5156,15 +5177,7 @@
           <w:sz w:val="24"/>
           <w:szCs w:val="24"/>
         </w:rPr>
-        <w:t>memória visual e a concentração.</w:t>
-      </w:r>
-      <w:r>
-        <w:rPr>
-          <w:rFonts w:ascii="Arial" w:hAnsi="Arial" w:cs="Arial"/>
-          <w:sz w:val="24"/>
-          <w:szCs w:val="24"/>
-        </w:rPr>
-        <w:t xml:space="preserve"> </w:t>
+        <w:t xml:space="preserve">Durante o jogo, os jogadores terão acesso a pop-ups informativos que fornecerão detalhes sobre cada ODS, incluindo estatísticas atuais, análises de especialistas e exemplos de soluções sustentáveis. </w:t>
       </w:r>
     </w:p>
     <w:p>
@@ -5172,8 +5185,46 @@
         <w:ind w:firstLine="708"/>
         <w:rPr>
           <w:rFonts w:ascii="Arial" w:hAnsi="Arial" w:cs="Arial"/>
-          <w:b/>
-          <w:bCs/>
+          <w:sz w:val="24"/>
+          <w:szCs w:val="24"/>
+        </w:rPr>
+      </w:pPr>
+    </w:p>
+    <w:p>
+      <w:pPr>
+        <w:ind w:firstLine="708"/>
+        <w:rPr>
+          <w:rFonts w:ascii="Arial" w:hAnsi="Arial" w:cs="Arial"/>
+          <w:sz w:val="24"/>
+          <w:szCs w:val="24"/>
+        </w:rPr>
+      </w:pPr>
+    </w:p>
+    <w:p>
+      <w:pPr>
+        <w:ind w:firstLine="708"/>
+        <w:rPr>
+          <w:rFonts w:ascii="Arial" w:hAnsi="Arial" w:cs="Arial"/>
+          <w:sz w:val="24"/>
+          <w:szCs w:val="24"/>
+        </w:rPr>
+      </w:pPr>
+    </w:p>
+    <w:p>
+      <w:pPr>
+        <w:ind w:firstLine="708"/>
+        <w:rPr>
+          <w:rFonts w:ascii="Arial" w:hAnsi="Arial" w:cs="Arial"/>
+          <w:sz w:val="24"/>
+          <w:szCs w:val="24"/>
+        </w:rPr>
+      </w:pPr>
+    </w:p>
+    <w:p>
+      <w:pPr>
+        <w:ind w:firstLine="708"/>
+        <w:rPr>
+          <w:rFonts w:ascii="Arial" w:hAnsi="Arial" w:cs="Arial"/>
           <w:sz w:val="24"/>
           <w:szCs w:val="24"/>
           <w:u w:val="single"/>
@@ -5182,13 +5233,61 @@
       <w:r>
         <w:rPr>
           <w:rFonts w:ascii="Arial" w:hAnsi="Arial" w:cs="Arial"/>
-          <w:b/>
-          <w:bCs/>
-          <w:sz w:val="24"/>
-          <w:szCs w:val="24"/>
-          <w:u w:val="single"/>
-        </w:rPr>
-        <w:t>Imagens utilizadas acima são apenas para TESTE</w:t>
+          <w:sz w:val="24"/>
+          <w:szCs w:val="24"/>
+        </w:rPr>
+        <w:lastRenderedPageBreak/>
+        <w:drawing>
+          <wp:anchor distT="0" distB="0" distL="114300" distR="114300" simplePos="0" relativeHeight="251673600" behindDoc="0" locked="0" layoutInCell="1" allowOverlap="1" wp14:anchorId="73E8AB7D" wp14:editId="34CBE308">
+            <wp:simplePos x="0" y="0"/>
+            <wp:positionH relativeFrom="margin">
+              <wp:align>right</wp:align>
+            </wp:positionH>
+            <wp:positionV relativeFrom="paragraph">
+              <wp:posOffset>779145</wp:posOffset>
+            </wp:positionV>
+            <wp:extent cx="5760085" cy="3195320"/>
+            <wp:effectExtent l="0" t="0" r="0" b="5080"/>
+            <wp:wrapSquare wrapText="bothSides"/>
+            <wp:docPr id="2078009544" name="Imagem 1" descr="Texto&#10;&#10;Descrição gerada automaticamente"/>
+            <wp:cNvGraphicFramePr>
+              <a:graphicFrameLocks xmlns:a="http://schemas.openxmlformats.org/drawingml/2006/main" noChangeAspect="1"/>
+            </wp:cNvGraphicFramePr>
+            <a:graphic xmlns:a="http://schemas.openxmlformats.org/drawingml/2006/main">
+              <a:graphicData uri="http://schemas.openxmlformats.org/drawingml/2006/picture">
+                <pic:pic xmlns:pic="http://schemas.openxmlformats.org/drawingml/2006/picture">
+                  <pic:nvPicPr>
+                    <pic:cNvPr id="2078009544" name="Imagem 1" descr="Texto&#10;&#10;Descrição gerada automaticamente"/>
+                    <pic:cNvPicPr/>
+                  </pic:nvPicPr>
+                  <pic:blipFill>
+                    <a:blip r:embed="rId18"/>
+                    <a:stretch>
+                      <a:fillRect/>
+                    </a:stretch>
+                  </pic:blipFill>
+                  <pic:spPr>
+                    <a:xfrm>
+                      <a:off x="0" y="0"/>
+                      <a:ext cx="5760085" cy="3195320"/>
+                    </a:xfrm>
+                    <a:prstGeom prst="rect">
+                      <a:avLst/>
+                    </a:prstGeom>
+                  </pic:spPr>
+                </pic:pic>
+              </a:graphicData>
+            </a:graphic>
+          </wp:anchor>
+        </w:drawing>
+      </w:r>
+      <w:r>
+        <w:rPr>
+          <w:rFonts w:ascii="Arial" w:hAnsi="Arial" w:cs="Arial"/>
+          <w:sz w:val="24"/>
+          <w:szCs w:val="24"/>
+        </w:rPr>
+        <w:t>Ao encontrar todos os pares de um ODS, os jogadores serão redirecionados para páginas dedicadas a cada tema, onde encontrarão informações adicionais, iniciativas existentes e formas de contribuir para soluções sustentáveis.</w:t>
       </w:r>
     </w:p>
     <w:p>
@@ -5200,14 +5299,6 @@
           <w:szCs w:val="24"/>
         </w:rPr>
       </w:pPr>
-      <w:r>
-        <w:rPr>
-          <w:rFonts w:ascii="Arial" w:hAnsi="Arial" w:cs="Arial"/>
-          <w:sz w:val="24"/>
-          <w:szCs w:val="24"/>
-        </w:rPr>
-        <w:t>Durante o jogo, os jogadores terão acesso a pop-ups informativos que fornecerão detalhes sobre cada ODS, incluindo estatísticas atuais, análises de especialistas e exemplos de soluções sustentáveis. Ao encontrar todos os pares de um ODS, os jogadores serão redirecionados para páginas dedicadas a cada tema, onde encontrarão informações adicionais, iniciativas existentes e formas de contribuir para soluções sustentáveis.</w:t>
-      </w:r>
     </w:p>
     <w:p>
       <w:pPr>
@@ -5231,7 +5322,6 @@
           <w:rFonts w:ascii="Arial" w:hAnsi="Arial" w:cs="Arial"/>
           <w:sz w:val="24"/>
           <w:szCs w:val="24"/>
-          <w:u w:val="single"/>
         </w:rPr>
         <w:t>conscientizar</w:t>
       </w:r>
@@ -5241,16 +5331,7 @@
           <w:sz w:val="24"/>
           <w:szCs w:val="24"/>
         </w:rPr>
-        <w:t xml:space="preserve">, educar e inspirar ações sustentáveis, fortalecendo a conscientização e o engajamento da comunidade em questões cruciais relacionadas à sustentabilidade. Essa abordagem visa criar agentes de </w:t>
-      </w:r>
-      <w:r>
-        <w:rPr>
-          <w:rFonts w:ascii="Arial" w:hAnsi="Arial" w:cs="Arial"/>
-          <w:sz w:val="24"/>
-          <w:szCs w:val="24"/>
-        </w:rPr>
-        <w:lastRenderedPageBreak/>
-        <w:t>mudança comprometidos com a construção de um futuro mais sustentável e equitativo.</w:t>
+        <w:t>, educar e inspirar ações sustentáveis, fortalecendo a conscientização e o engajamento da comunidade em questões cruciais relacionadas à sustentabilidade. Essa abordagem visa criar agentes de mudança comprometidos com a construção de um futuro mais sustentável e equitativo.</w:t>
       </w:r>
     </w:p>
     <w:p>
@@ -5451,6 +5532,7 @@
           <w:sz w:val="24"/>
           <w:szCs w:val="24"/>
         </w:rPr>
+        <w:lastRenderedPageBreak/>
         <w:t>As cartas devem ter imagens e descrições relacionadas a cada objetivo.</w:t>
       </w:r>
     </w:p>
@@ -5823,7 +5905,6 @@
           <w:sz w:val="24"/>
           <w:szCs w:val="24"/>
         </w:rPr>
-        <w:lastRenderedPageBreak/>
         <w:t>Manutenção</w:t>
       </w:r>
       <w:r>
@@ -6365,6 +6446,7 @@
                 <w:sz w:val="24"/>
                 <w:szCs w:val="24"/>
               </w:rPr>
+              <w:lastRenderedPageBreak/>
               <w:t>Descrição</w:t>
             </w:r>
           </w:p>
@@ -6901,7 +6983,6 @@
           <w:sz w:val="24"/>
           <w:szCs w:val="24"/>
         </w:rPr>
-        <w:lastRenderedPageBreak/>
         <w:t>Número de compartilhamentos nas redes sociais e discussões construtivas.</w:t>
       </w:r>
     </w:p>
@@ -7049,6 +7130,7 @@
           <w:sz w:val="24"/>
           <w:szCs w:val="24"/>
         </w:rPr>
+        <w:lastRenderedPageBreak/>
         <w:t>A validação de resultados será uma parte contínua e integrada do nosso projeto, permitindo-nos adaptar e aprimorar nossa abordagem à medida que avançamos.</w:t>
       </w:r>
     </w:p>
@@ -7301,7 +7383,6 @@
           <w:sz w:val="24"/>
           <w:szCs w:val="24"/>
         </w:rPr>
-        <w:lastRenderedPageBreak/>
         <w:t xml:space="preserve">CTRLPLAY. Minecraft na Educação. Disponível em: https://ctrlplay.com.br/minecraft-na-educacao/. Acesso em: </w:t>
       </w:r>
       <w:r>
@@ -7417,10 +7498,10 @@
       </w:pPr>
     </w:p>
     <w:sectPr>
-      <w:headerReference w:type="default" r:id="rId18"/>
-      <w:footerReference w:type="default" r:id="rId19"/>
-      <w:headerReference w:type="first" r:id="rId20"/>
-      <w:footerReference w:type="first" r:id="rId21"/>
+      <w:headerReference w:type="default" r:id="rId19"/>
+      <w:footerReference w:type="default" r:id="rId20"/>
+      <w:headerReference w:type="first" r:id="rId21"/>
+      <w:footerReference w:type="first" r:id="rId22"/>
       <w:pgSz w:w="11906" w:h="16838" w:code="9"/>
       <w:pgMar w:top="1701" w:right="1134" w:bottom="1134" w:left="1701" w:header="1134" w:footer="1134" w:gutter="0"/>
       <w:pgNumType w:start="3"/>

</xml_diff>